<commit_message>
Complete Deliverables updated to D3 DDL
</commit_message>
<xml_diff>
--- a/spring23-team-2/Deliverables/Deliverable 3/BU Sustainability Team 2 -Draft Report_.docx
+++ b/spring23-team-2/Deliverables/Deliverable 3/BU Sustainability Team 2 -Draft Report_.docx
@@ -506,6 +506,7 @@
               <w:rPr>
                 <w:rtl w:val="0"/>
               </w:rPr>
+              <w:t xml:space="preserve">zatimur@bu.edu</w:t>
             </w:r>
           </w:p>
         </w:tc>
@@ -716,6 +717,7 @@
               <w:rPr>
                 <w:rtl w:val="0"/>
               </w:rPr>
+              <w:t xml:space="preserve">bcfang@bu.edu</w:t>
             </w:r>
           </w:p>
         </w:tc>
@@ -1217,12 +1219,12 @@
             <wp:extent cx="7277100" cy="1400989"/>
             <wp:effectExtent b="0" l="0" r="0" t="0"/>
             <wp:wrapTopAndBottom distB="57150" distT="57150"/>
-            <wp:docPr id="16" name="image12.png"/>
+            <wp:docPr id="18" name="image21.png"/>
             <a:graphic>
               <a:graphicData uri="http://schemas.openxmlformats.org/drawingml/2006/picture">
                 <pic:pic>
                   <pic:nvPicPr>
-                    <pic:cNvPr id="0" name="image12.png"/>
+                    <pic:cNvPr id="0" name="image21.png"/>
                     <pic:cNvPicPr preferRelativeResize="0"/>
                   </pic:nvPicPr>
                   <pic:blipFill>
@@ -1312,12 +1314,12 @@
             <wp:extent cx="5943600" cy="4572000"/>
             <wp:effectExtent b="0" l="0" r="0" t="0"/>
             <wp:wrapTopAndBottom distB="57150" distT="57150"/>
-            <wp:docPr id="19" name="image18.png"/>
+            <wp:docPr id="24" name="image16.png"/>
             <a:graphic>
               <a:graphicData uri="http://schemas.openxmlformats.org/drawingml/2006/picture">
                 <pic:pic>
                   <pic:nvPicPr>
-                    <pic:cNvPr id="0" name="image18.png"/>
+                    <pic:cNvPr id="0" name="image16.png"/>
                     <pic:cNvPicPr preferRelativeResize="0"/>
                   </pic:nvPicPr>
                   <pic:blipFill>
@@ -1386,12 +1388,12 @@
             <wp:extent cx="2347913" cy="1878330"/>
             <wp:effectExtent b="0" l="0" r="0" t="0"/>
             <wp:wrapTopAndBottom distB="57150" distT="57150"/>
-            <wp:docPr id="1" name="image15.png"/>
+            <wp:docPr id="1" name="image7.png"/>
             <a:graphic>
               <a:graphicData uri="http://schemas.openxmlformats.org/drawingml/2006/picture">
                 <pic:pic>
                   <pic:nvPicPr>
-                    <pic:cNvPr id="0" name="image15.png"/>
+                    <pic:cNvPr id="0" name="image7.png"/>
                     <pic:cNvPicPr preferRelativeResize="0"/>
                   </pic:nvPicPr>
                   <pic:blipFill>
@@ -1428,12 +1430,12 @@
             <wp:extent cx="1752600" cy="1972149"/>
             <wp:effectExtent b="0" l="0" r="0" t="0"/>
             <wp:wrapTopAndBottom distB="0" distT="0"/>
-            <wp:docPr id="2" name="image7.png"/>
+            <wp:docPr id="2" name="image11.png"/>
             <a:graphic>
               <a:graphicData uri="http://schemas.openxmlformats.org/drawingml/2006/picture">
                 <pic:pic>
                   <pic:nvPicPr>
-                    <pic:cNvPr id="0" name="image7.png"/>
+                    <pic:cNvPr id="0" name="image11.png"/>
                     <pic:cNvPicPr preferRelativeResize="0"/>
                   </pic:nvPicPr>
                   <pic:blipFill>
@@ -1534,12 +1536,12 @@
             <wp:extent cx="6904805" cy="875537"/>
             <wp:effectExtent b="0" l="0" r="0" t="0"/>
             <wp:wrapTopAndBottom distB="114300" distT="114300"/>
-            <wp:docPr id="17" name="image11.png"/>
+            <wp:docPr id="21" name="image22.png"/>
             <a:graphic>
               <a:graphicData uri="http://schemas.openxmlformats.org/drawingml/2006/picture">
                 <pic:pic>
                   <pic:nvPicPr>
-                    <pic:cNvPr id="0" name="image11.png"/>
+                    <pic:cNvPr id="0" name="image22.png"/>
                     <pic:cNvPicPr preferRelativeResize="0"/>
                   </pic:nvPicPr>
                   <pic:blipFill>
@@ -1793,12 +1795,12 @@
             <wp:extent cx="3414713" cy="2574848"/>
             <wp:effectExtent b="12700" l="12700" r="12700" t="12700"/>
             <wp:wrapTopAndBottom distB="114300" distT="114300"/>
-            <wp:docPr id="15" name="image10.png"/>
+            <wp:docPr id="17" name="image1.png"/>
             <a:graphic>
               <a:graphicData uri="http://schemas.openxmlformats.org/drawingml/2006/picture">
                 <pic:pic>
                   <pic:nvPicPr>
-                    <pic:cNvPr id="0" name="image10.png"/>
+                    <pic:cNvPr id="0" name="image1.png"/>
                     <pic:cNvPicPr preferRelativeResize="0"/>
                   </pic:nvPicPr>
                   <pic:blipFill>
@@ -1840,12 +1842,12 @@
             <wp:extent cx="3302208" cy="2590800"/>
             <wp:effectExtent b="12700" l="12700" r="12700" t="12700"/>
             <wp:wrapTopAndBottom distB="114300" distT="114300"/>
-            <wp:docPr id="18" name="image14.png"/>
+            <wp:docPr id="23" name="image24.png"/>
             <a:graphic>
               <a:graphicData uri="http://schemas.openxmlformats.org/drawingml/2006/picture">
                 <pic:pic>
                   <pic:nvPicPr>
-                    <pic:cNvPr id="0" name="image14.png"/>
+                    <pic:cNvPr id="0" name="image24.png"/>
                     <pic:cNvPicPr preferRelativeResize="0"/>
                   </pic:nvPicPr>
                   <pic:blipFill>
@@ -2121,12 +2123,12 @@
             <wp:extent cx="6825202" cy="1356290"/>
             <wp:effectExtent b="0" l="0" r="0" t="0"/>
             <wp:wrapTopAndBottom distB="0" distT="0"/>
-            <wp:docPr id="13" name="image4.png"/>
+            <wp:docPr id="15" name="image12.png"/>
             <a:graphic>
               <a:graphicData uri="http://schemas.openxmlformats.org/drawingml/2006/picture">
                 <pic:pic>
                   <pic:nvPicPr>
-                    <pic:cNvPr id="0" name="image4.png"/>
+                    <pic:cNvPr id="0" name="image12.png"/>
                     <pic:cNvPicPr preferRelativeResize="0"/>
                   </pic:nvPicPr>
                   <pic:blipFill>
@@ -2190,12 +2192,12 @@
             <wp:extent cx="6806381" cy="1352550"/>
             <wp:effectExtent b="0" l="0" r="0" t="0"/>
             <wp:wrapTopAndBottom distB="0" distT="0"/>
-            <wp:docPr id="9" name="image2.png"/>
+            <wp:docPr id="9" name="image19.png"/>
             <a:graphic>
               <a:graphicData uri="http://schemas.openxmlformats.org/drawingml/2006/picture">
                 <pic:pic>
                   <pic:nvPicPr>
-                    <pic:cNvPr id="0" name="image2.png"/>
+                    <pic:cNvPr id="0" name="image19.png"/>
                     <pic:cNvPicPr preferRelativeResize="0"/>
                   </pic:nvPicPr>
                   <pic:blipFill>
@@ -2284,12 +2286,12 @@
             <wp:extent cx="5122638" cy="3900725"/>
             <wp:effectExtent b="0" l="0" r="0" t="0"/>
             <wp:wrapTopAndBottom distB="57150" distT="57150"/>
-            <wp:docPr id="14" name="image17.png"/>
+            <wp:docPr id="16" name="image3.png"/>
             <a:graphic>
               <a:graphicData uri="http://schemas.openxmlformats.org/drawingml/2006/picture">
                 <pic:pic>
                   <pic:nvPicPr>
-                    <pic:cNvPr id="0" name="image17.png"/>
+                    <pic:cNvPr id="0" name="image3.png"/>
                     <pic:cNvPicPr preferRelativeResize="0"/>
                   </pic:nvPicPr>
                   <pic:blipFill>
@@ -2367,12 +2369,12 @@
             <wp:extent cx="5124450" cy="3896516"/>
             <wp:effectExtent b="0" l="0" r="0" t="0"/>
             <wp:wrapTopAndBottom distB="57150" distT="57150"/>
-            <wp:docPr id="12" name="image13.png"/>
+            <wp:docPr id="13" name="image15.png"/>
             <a:graphic>
               <a:graphicData uri="http://schemas.openxmlformats.org/drawingml/2006/picture">
                 <pic:pic>
                   <pic:nvPicPr>
-                    <pic:cNvPr id="0" name="image13.png"/>
+                    <pic:cNvPr id="0" name="image15.png"/>
                     <pic:cNvPicPr preferRelativeResize="0"/>
                   </pic:nvPicPr>
                   <pic:blipFill>
@@ -2933,12 +2935,12 @@
           <wp:inline distB="114300" distT="114300" distL="114300" distR="114300">
             <wp:extent cx="5943600" cy="1714500"/>
             <wp:effectExtent b="0" l="0" r="0" t="0"/>
-            <wp:docPr id="8" name="image9.png"/>
+            <wp:docPr id="8" name="image20.png"/>
             <a:graphic>
               <a:graphicData uri="http://schemas.openxmlformats.org/drawingml/2006/picture">
                 <pic:pic>
                   <pic:nvPicPr>
-                    <pic:cNvPr id="0" name="image9.png"/>
+                    <pic:cNvPr id="0" name="image20.png"/>
                     <pic:cNvPicPr preferRelativeResize="0"/>
                   </pic:nvPicPr>
                   <pic:blipFill>
@@ -2989,12 +2991,12 @@
           <wp:inline distB="114300" distT="114300" distL="114300" distR="114300">
             <wp:extent cx="5943600" cy="1714500"/>
             <wp:effectExtent b="0" l="0" r="0" t="0"/>
-            <wp:docPr id="10" name="image6.png"/>
+            <wp:docPr id="10" name="image13.png"/>
             <a:graphic>
               <a:graphicData uri="http://schemas.openxmlformats.org/drawingml/2006/picture">
                 <pic:pic>
                   <pic:nvPicPr>
-                    <pic:cNvPr id="0" name="image6.png"/>
+                    <pic:cNvPr id="0" name="image13.png"/>
                     <pic:cNvPicPr preferRelativeResize="0"/>
                   </pic:nvPicPr>
                   <pic:blipFill>
@@ -3066,12 +3068,12 @@
           <wp:inline distB="114300" distT="114300" distL="114300" distR="114300">
             <wp:extent cx="5943600" cy="1714500"/>
             <wp:effectExtent b="0" l="0" r="0" t="0"/>
-            <wp:docPr id="6" name="image3.png"/>
+            <wp:docPr id="6" name="image17.png"/>
             <a:graphic>
               <a:graphicData uri="http://schemas.openxmlformats.org/drawingml/2006/picture">
                 <pic:pic>
                   <pic:nvPicPr>
-                    <pic:cNvPr id="0" name="image3.png"/>
+                    <pic:cNvPr id="0" name="image17.png"/>
                     <pic:cNvPicPr preferRelativeResize="0"/>
                   </pic:nvPicPr>
                   <pic:blipFill>
@@ -3163,12 +3165,12 @@
           <wp:inline distB="114300" distT="114300" distL="114300" distR="114300">
             <wp:extent cx="5943600" cy="2540000"/>
             <wp:effectExtent b="0" l="0" r="0" t="0"/>
-            <wp:docPr id="11" name="image19.png"/>
+            <wp:docPr id="11" name="image23.png"/>
             <a:graphic>
               <a:graphicData uri="http://schemas.openxmlformats.org/drawingml/2006/picture">
                 <pic:pic>
                   <pic:nvPicPr>
-                    <pic:cNvPr id="0" name="image19.png"/>
+                    <pic:cNvPr id="0" name="image23.png"/>
                     <pic:cNvPicPr preferRelativeResize="0"/>
                   </pic:nvPicPr>
                   <pic:blipFill>
@@ -3215,12 +3217,12 @@
           <wp:inline distB="114300" distT="114300" distL="114300" distR="114300">
             <wp:extent cx="5943600" cy="2209800"/>
             <wp:effectExtent b="0" l="0" r="0" t="0"/>
-            <wp:docPr id="4" name="image8.png"/>
+            <wp:docPr id="4" name="image4.png"/>
             <a:graphic>
               <a:graphicData uri="http://schemas.openxmlformats.org/drawingml/2006/picture">
                 <pic:pic>
                   <pic:nvPicPr>
-                    <pic:cNvPr id="0" name="image8.png"/>
+                    <pic:cNvPr id="0" name="image4.png"/>
                     <pic:cNvPicPr preferRelativeResize="0"/>
                   </pic:nvPicPr>
                   <pic:blipFill>
@@ -3339,12 +3341,12 @@
           <wp:inline distB="114300" distT="114300" distL="114300" distR="114300">
             <wp:extent cx="5943600" cy="2159000"/>
             <wp:effectExtent b="0" l="0" r="0" t="0"/>
-            <wp:docPr id="7" name="image1.png"/>
+            <wp:docPr id="7" name="image6.png"/>
             <a:graphic>
               <a:graphicData uri="http://schemas.openxmlformats.org/drawingml/2006/picture">
                 <pic:pic>
                   <pic:nvPicPr>
-                    <pic:cNvPr id="0" name="image1.png"/>
+                    <pic:cNvPr id="0" name="image6.png"/>
                     <pic:cNvPicPr preferRelativeResize="0"/>
                   </pic:nvPicPr>
                   <pic:blipFill>
@@ -3411,12 +3413,12 @@
           <wp:inline distB="114300" distT="114300" distL="114300" distR="114300">
             <wp:extent cx="5943600" cy="3594100"/>
             <wp:effectExtent b="0" l="0" r="0" t="0"/>
-            <wp:docPr id="3" name="image16.png"/>
+            <wp:docPr id="3" name="image9.png"/>
             <a:graphic>
               <a:graphicData uri="http://schemas.openxmlformats.org/drawingml/2006/picture">
                 <pic:pic>
                   <pic:nvPicPr>
-                    <pic:cNvPr id="0" name="image16.png"/>
+                    <pic:cNvPr id="0" name="image9.png"/>
                     <pic:cNvPicPr preferRelativeResize="0"/>
                   </pic:nvPicPr>
                   <pic:blipFill>
@@ -3514,66 +3516,1054 @@
       </w:pPr>
       <w:r>
         <w:rPr>
-          <w:rtl w:val="0"/>
-        </w:rPr>
-      </w:r>
-    </w:p>
-    <w:p>
-      <w:pPr>
-        <w:rPr/>
-      </w:pPr>
-      <w:r>
-        <w:rPr>
-          <w:rtl w:val="0"/>
-        </w:rPr>
-        <w:t xml:space="preserve">Topic:    - Baicheng Fang</w:t>
-      </w:r>
-    </w:p>
-    <w:p>
-      <w:pPr>
-        <w:rPr/>
-      </w:pPr>
-      <w:r>
-        <w:rPr>
-          <w:rtl w:val="0"/>
-        </w:rPr>
-      </w:r>
-    </w:p>
-    <w:p>
-      <w:pPr>
-        <w:rPr/>
-      </w:pPr>
-      <w:r>
-        <w:rPr>
-          <w:rtl w:val="0"/>
-        </w:rPr>
-      </w:r>
-    </w:p>
-    <w:p>
-      <w:pPr>
-        <w:rPr/>
-      </w:pPr>
-      <w:r>
-        <w:rPr>
-          <w:rtl w:val="0"/>
-        </w:rPr>
-      </w:r>
-    </w:p>
-    <w:p>
-      <w:pPr>
-        <w:rPr/>
-      </w:pPr>
-      <w:r>
-        <w:rPr>
-          <w:rtl w:val="0"/>
-        </w:rPr>
-        <w:t xml:space="preserve">Topic:    - Akshad Ramnath</w:t>
-      </w:r>
-    </w:p>
-    <w:p>
-      <w:pPr>
-        <w:rPr/>
-      </w:pPr>
+          <w:b w:val="1"/>
+          <w:rtl w:val="0"/>
+        </w:rPr>
+        <w:t xml:space="preserve">Topic:</w:t>
+      </w:r>
+      <w:r>
+        <w:rPr>
+          <w:rtl w:val="0"/>
+        </w:rPr>
+        <w:t xml:space="preserve"> </w:t>
+      </w:r>
+      <w:r>
+        <w:rPr>
+          <w:b w:val="1"/>
+          <w:rtl w:val="0"/>
+        </w:rPr>
+        <w:t xml:space="preserve">Multi-linear Analysis</w:t>
+      </w:r>
+      <w:r>
+        <w:rPr>
+          <w:rtl w:val="0"/>
+        </w:rPr>
+        <w:t xml:space="preserve"> </w:t>
+      </w:r>
+      <w:r>
+        <w:rPr>
+          <w:rtl w:val="0"/>
+        </w:rPr>
+        <w:t xml:space="preserve">- Baicheng Fang</w:t>
+      </w:r>
+    </w:p>
+    <w:p>
+      <w:pPr>
+        <w:rPr/>
+      </w:pPr>
+      <w:r>
+        <w:rPr>
+          <w:rtl w:val="0"/>
+        </w:rPr>
+      </w:r>
+    </w:p>
+    <w:p>
+      <w:pPr>
+        <w:rPr>
+          <w:b w:val="1"/>
+        </w:rPr>
+      </w:pPr>
+      <w:r>
+        <w:rPr>
+          <w:b w:val="1"/>
+          <w:rtl w:val="0"/>
+        </w:rPr>
+        <w:t xml:space="preserve">Intro</w:t>
+      </w:r>
+    </w:p>
+    <w:p>
+      <w:pPr>
+        <w:rPr>
+          <w:b w:val="1"/>
+        </w:rPr>
+      </w:pPr>
+      <w:r>
+        <w:rPr>
+          <w:rtl w:val="0"/>
+        </w:rPr>
+      </w:r>
+    </w:p>
+    <w:p>
+      <w:pPr>
+        <w:rPr/>
+      </w:pPr>
+      <w:r>
+        <w:rPr>
+          <w:rtl w:val="0"/>
+        </w:rPr>
+        <w:t xml:space="preserve">Our team has conducted numerous analyses exploring the relationship between temperature and waste production, with the aim of fitting an appropriate linear model. Despite our efforts, the results derived from the linear model have been less than satisfactory. In an attempt to enhance the performance and predictive capabilities of our model, we have decided to shift our focus towards a multiple linear regression approach. By incorporating an additional significant variable, namely pressure, we hope to develop a more robust and accurate model that better captures the underlying relationships among these factors.</w:t>
+      </w:r>
+      <w:r>
+        <w:rPr>
+          <w:rtl w:val="0"/>
+        </w:rPr>
+      </w:r>
+    </w:p>
+    <w:p>
+      <w:pPr>
+        <w:rPr/>
+      </w:pPr>
+      <w:r>
+        <w:rPr>
+          <w:rtl w:val="0"/>
+        </w:rPr>
+      </w:r>
+    </w:p>
+    <w:p>
+      <w:pPr>
+        <w:rPr/>
+      </w:pPr>
+      <w:r>
+        <w:rPr>
+          <w:rtl w:val="0"/>
+        </w:rPr>
+      </w:r>
+    </w:p>
+    <w:p>
+      <w:pPr>
+        <w:rPr>
+          <w:b w:val="1"/>
+        </w:rPr>
+      </w:pPr>
+      <w:r>
+        <w:rPr>
+          <w:b w:val="1"/>
+          <w:rtl w:val="0"/>
+        </w:rPr>
+        <w:t xml:space="preserve">Add a new feature</w:t>
+      </w:r>
+    </w:p>
+    <w:p>
+      <w:pPr>
+        <w:rPr>
+          <w:b w:val="1"/>
+        </w:rPr>
+      </w:pPr>
+      <w:r>
+        <w:rPr>
+          <w:rtl w:val="0"/>
+        </w:rPr>
+      </w:r>
+    </w:p>
+    <w:p>
+      <w:pPr>
+        <w:rPr/>
+      </w:pPr>
+      <w:r>
+        <w:rPr>
+          <w:rtl w:val="0"/>
+        </w:rPr>
+        <w:t xml:space="preserve">Thanks to Zeqi for his diligent efforts in pre-processing an ample amount of pressure data and merging it according to the respective sites. The dataset now contains average, maximum, and minimum pressure values for each location. Although our aim is to add only one extra feature to avoid overcomplicating the model, it is essential to determine which pressure metric—average, maximum, or minimum—holds the greatest significance. To accomplish this, I conducted a preliminary analysis using Spearman's rank correlation coefficient as a non-parametric measure of association. The outcomes of this analysis are depicted in Figure 3-1, which provides valuable insight into the relative importance of each pressure variable, allowing us to select the most pertinent feature for our refined model.</w:t>
+      </w:r>
+      <w:r>
+        <w:rPr>
+          <w:rtl w:val="0"/>
+        </w:rPr>
+      </w:r>
+    </w:p>
+    <w:p>
+      <w:pPr>
+        <w:rPr/>
+      </w:pPr>
+      <w:r>
+        <w:rPr>
+          <w:rtl w:val="0"/>
+        </w:rPr>
+      </w:r>
+    </w:p>
+    <w:p>
+      <w:pPr>
+        <w:rPr/>
+      </w:pPr>
+      <w:r>
+        <w:rPr/>
+        <w:drawing>
+          <wp:inline distB="114300" distT="114300" distL="114300" distR="114300">
+            <wp:extent cx="5943600" cy="2794000"/>
+            <wp:effectExtent b="0" l="0" r="0" t="0"/>
+            <wp:docPr id="14" name="image8.png"/>
+            <a:graphic>
+              <a:graphicData uri="http://schemas.openxmlformats.org/drawingml/2006/picture">
+                <pic:pic>
+                  <pic:nvPicPr>
+                    <pic:cNvPr id="0" name="image8.png"/>
+                    <pic:cNvPicPr preferRelativeResize="0"/>
+                  </pic:nvPicPr>
+                  <pic:blipFill>
+                    <a:blip r:embed="rId36"/>
+                    <a:srcRect b="0" l="0" r="0" t="0"/>
+                    <a:stretch>
+                      <a:fillRect/>
+                    </a:stretch>
+                  </pic:blipFill>
+                  <pic:spPr>
+                    <a:xfrm>
+                      <a:off x="0" y="0"/>
+                      <a:ext cx="5943600" cy="2794000"/>
+                    </a:xfrm>
+                    <a:prstGeom prst="rect"/>
+                    <a:ln/>
+                  </pic:spPr>
+                </pic:pic>
+              </a:graphicData>
+            </a:graphic>
+          </wp:inline>
+        </w:drawing>
+      </w:r>
+      <w:r>
+        <w:rPr>
+          <w:rtl w:val="0"/>
+        </w:rPr>
+      </w:r>
+    </w:p>
+    <w:p>
+      <w:pPr>
+        <w:rPr>
+          <w:sz w:val="14"/>
+          <w:szCs w:val="14"/>
+        </w:rPr>
+      </w:pPr>
+      <w:r>
+        <w:rPr>
+          <w:rtl w:val="0"/>
+        </w:rPr>
+        <w:tab/>
+        <w:tab/>
+        <w:tab/>
+        <w:tab/>
+        <w:tab/>
+        <w:tab/>
+        <w:t xml:space="preserve">     </w:t>
+      </w:r>
+      <w:r>
+        <w:rPr>
+          <w:sz w:val="14"/>
+          <w:szCs w:val="14"/>
+          <w:rtl w:val="0"/>
+        </w:rPr>
+        <w:t xml:space="preserve">Figure 3-1</w:t>
+      </w:r>
+    </w:p>
+    <w:p>
+      <w:pPr>
+        <w:rPr/>
+      </w:pPr>
+      <w:r>
+        <w:rPr>
+          <w:rtl w:val="0"/>
+        </w:rPr>
+      </w:r>
+    </w:p>
+    <w:p>
+      <w:pPr>
+        <w:rPr/>
+      </w:pPr>
+      <w:r>
+        <w:rPr>
+          <w:rtl w:val="0"/>
+        </w:rPr>
+      </w:r>
+    </w:p>
+    <w:p>
+      <w:pPr>
+        <w:rPr/>
+      </w:pPr>
+      <w:r>
+        <w:rPr>
+          <w:rtl w:val="0"/>
+        </w:rPr>
+        <w:t xml:space="preserve">The plot reveals that the key factors influencing the relationship between temperature and waste production vary across different sites. In order to generate a model that is as accurate and precise as possible, I have taken a tailored approach by fitting each site's data with the most relevant vital factors. This customized method allows us to account for the unique characteristics and driving forces at each location, ultimately leading to a more robust and reliable model that better captures the intricacies of the underlying relationships.</w:t>
+      </w:r>
+    </w:p>
+    <w:p>
+      <w:pPr>
+        <w:rPr/>
+      </w:pPr>
+      <w:r>
+        <w:rPr>
+          <w:rtl w:val="0"/>
+        </w:rPr>
+      </w:r>
+    </w:p>
+    <w:p>
+      <w:pPr>
+        <w:rPr/>
+      </w:pPr>
+      <w:r>
+        <w:rPr>
+          <w:rtl w:val="0"/>
+        </w:rPr>
+      </w:r>
+    </w:p>
+    <w:p>
+      <w:pPr>
+        <w:rPr>
+          <w:b w:val="1"/>
+        </w:rPr>
+      </w:pPr>
+      <w:r>
+        <w:rPr>
+          <w:b w:val="1"/>
+          <w:rtl w:val="0"/>
+        </w:rPr>
+        <w:t xml:space="preserve">OLS Analysis</w:t>
+      </w:r>
+    </w:p>
+    <w:p>
+      <w:pPr>
+        <w:rPr>
+          <w:b w:val="1"/>
+        </w:rPr>
+      </w:pPr>
+      <w:r>
+        <w:rPr>
+          <w:rtl w:val="0"/>
+        </w:rPr>
+      </w:r>
+    </w:p>
+    <w:p>
+      <w:pPr>
+        <w:spacing w:after="240" w:before="240" w:lineRule="auto"/>
+        <w:rPr/>
+      </w:pPr>
+      <w:r>
+        <w:rPr>
+          <w:rtl w:val="0"/>
+        </w:rPr>
+        <w:t xml:space="preserve">Ordinary Least Squares (OLS) is a popular statistical technique employed to estimate the coefficients of a linear regression model. The primary goal of OLS is to identify the best-fitting line through the data points, which is achieved by minimizing the sum of the squared differences (also known as residuals) between the observed values of the dependent variable and the values predicted by the linear regression model.</w:t>
+      </w:r>
+    </w:p>
+    <w:p>
+      <w:pPr>
+        <w:spacing w:after="240" w:before="240" w:lineRule="auto"/>
+        <w:rPr/>
+      </w:pPr>
+      <w:r>
+        <w:rPr>
+          <w:rtl w:val="0"/>
+        </w:rPr>
+        <w:t xml:space="preserve">By minimizing the sum of squared residuals, OLS seeks to reduce the overall discrepancy between the actual data points and the model's predictions, resulting in a more accurate and reliable representation of the relationships between the independent and dependent variables. This method is widely utilized in various fields for its simplicity and effectiveness in uncovering linear relationships and generating meaningful insights from data.</w:t>
+      </w:r>
+    </w:p>
+    <w:p>
+      <w:pPr>
+        <w:rPr/>
+      </w:pPr>
+      <w:r>
+        <w:rPr>
+          <w:rtl w:val="0"/>
+        </w:rPr>
+        <w:t xml:space="preserve">Figure 3-2 shows an example of OLS analysis on pressure data vs temperature on BU #2 Student Village. </w:t>
+      </w:r>
+    </w:p>
+    <w:p>
+      <w:pPr>
+        <w:rPr/>
+      </w:pPr>
+      <w:r>
+        <w:rPr>
+          <w:rtl w:val="0"/>
+        </w:rPr>
+      </w:r>
+    </w:p>
+    <w:p>
+      <w:pPr>
+        <w:rPr/>
+      </w:pPr>
+      <w:r>
+        <w:rPr/>
+        <w:drawing>
+          <wp:inline distB="114300" distT="114300" distL="114300" distR="114300">
+            <wp:extent cx="5943600" cy="3327400"/>
+            <wp:effectExtent b="0" l="0" r="0" t="0"/>
+            <wp:docPr id="12" name="image10.png"/>
+            <a:graphic>
+              <a:graphicData uri="http://schemas.openxmlformats.org/drawingml/2006/picture">
+                <pic:pic>
+                  <pic:nvPicPr>
+                    <pic:cNvPr id="0" name="image10.png"/>
+                    <pic:cNvPicPr preferRelativeResize="0"/>
+                  </pic:nvPicPr>
+                  <pic:blipFill>
+                    <a:blip r:embed="rId37"/>
+                    <a:srcRect b="0" l="0" r="0" t="0"/>
+                    <a:stretch>
+                      <a:fillRect/>
+                    </a:stretch>
+                  </pic:blipFill>
+                  <pic:spPr>
+                    <a:xfrm>
+                      <a:off x="0" y="0"/>
+                      <a:ext cx="5943600" cy="3327400"/>
+                    </a:xfrm>
+                    <a:prstGeom prst="rect"/>
+                    <a:ln/>
+                  </pic:spPr>
+                </pic:pic>
+              </a:graphicData>
+            </a:graphic>
+          </wp:inline>
+        </w:drawing>
+      </w:r>
+      <w:r>
+        <w:rPr>
+          <w:rtl w:val="0"/>
+        </w:rPr>
+      </w:r>
+    </w:p>
+    <w:p>
+      <w:pPr>
+        <w:rPr>
+          <w:sz w:val="14"/>
+          <w:szCs w:val="14"/>
+        </w:rPr>
+      </w:pPr>
+      <w:r>
+        <w:rPr>
+          <w:rtl w:val="0"/>
+        </w:rPr>
+        <w:tab/>
+        <w:tab/>
+        <w:tab/>
+        <w:tab/>
+        <w:tab/>
+        <w:tab/>
+      </w:r>
+      <w:r>
+        <w:rPr>
+          <w:sz w:val="14"/>
+          <w:szCs w:val="14"/>
+          <w:rtl w:val="0"/>
+        </w:rPr>
+        <w:t xml:space="preserve">Figure 3-2</w:t>
+      </w:r>
+    </w:p>
+    <w:p>
+      <w:pPr>
+        <w:rPr>
+          <w:sz w:val="14"/>
+          <w:szCs w:val="14"/>
+        </w:rPr>
+      </w:pPr>
+      <w:r>
+        <w:rPr>
+          <w:rtl w:val="0"/>
+        </w:rPr>
+      </w:r>
+    </w:p>
+    <w:p>
+      <w:pPr>
+        <w:spacing w:after="240" w:before="240" w:lineRule="auto"/>
+        <w:rPr/>
+      </w:pPr>
+      <w:r>
+        <w:rPr>
+          <w:rtl w:val="0"/>
+        </w:rPr>
+        <w:t xml:space="preserve">Among the various details presented in Figure 3-2, we should pay particular attention to the Prob (F-statistic), or the p-value, which is associated with each independent variable. The p-value represents the probability of observing a more extreme test statistic (t-value) if the null hypothesis were true, i.e., if there were no relationship between the independent variable and the dependent variable.</w:t>
+      </w:r>
+    </w:p>
+    <w:p>
+      <w:pPr>
+        <w:spacing w:after="240" w:before="240" w:lineRule="auto"/>
+        <w:rPr/>
+      </w:pPr>
+      <w:r>
+        <w:rPr>
+          <w:rtl w:val="0"/>
+        </w:rPr>
+        <w:t xml:space="preserve">A small p-value (typically less than 0.05) suggests that the corresponding independent variable is significantly related to the dependent variable, thereby indicating that the variable contributes meaningfully to the model. By analyzing the p-values, we can determine the significance of each independent variable in the multilinear regression model and better understand the relationships between the independent variables and the dependent variable. This information is crucial for selecting the most relevant predictors and developing a robust and reliable model.</w:t>
+      </w:r>
+    </w:p>
+    <w:p>
+      <w:pPr>
+        <w:rPr/>
+      </w:pPr>
+      <w:r>
+        <w:rPr>
+          <w:rtl w:val="0"/>
+        </w:rPr>
+      </w:r>
+    </w:p>
+    <w:p>
+      <w:pPr>
+        <w:rPr/>
+      </w:pPr>
+      <w:r>
+        <w:rPr>
+          <w:rtl w:val="0"/>
+        </w:rPr>
+      </w:r>
+    </w:p>
+    <w:p>
+      <w:pPr>
+        <w:rPr/>
+      </w:pPr>
+      <w:r>
+        <w:rPr>
+          <w:rtl w:val="0"/>
+        </w:rPr>
+        <w:t xml:space="preserve">In this case, we perform a linear regression with OLS on a dataset with one feature, median_valuePsi and one dependent variable mean_fahrenheit. The p-value is 0.0598, which is slightly greater than the threshold value of 0.05, so we may conclude that pressure has correlation, but not very significant, with temperature. </w:t>
+      </w:r>
+    </w:p>
+    <w:p>
+      <w:pPr>
+        <w:rPr/>
+      </w:pPr>
+      <w:r>
+        <w:rPr>
+          <w:rtl w:val="0"/>
+        </w:rPr>
+        <w:t xml:space="preserve"> </w:t>
+      </w:r>
+    </w:p>
+    <w:p>
+      <w:pPr>
+        <w:spacing w:after="240" w:before="240" w:lineRule="auto"/>
+        <w:rPr/>
+      </w:pPr>
+      <w:r>
+        <w:rPr>
+          <w:rtl w:val="0"/>
+        </w:rPr>
+        <w:t xml:space="preserve">In addition to the OLS regression analysis, I have incorporated the Mean Squared Error (MSE) as another metric to evaluate the performance of our regression models, including linear regression. The MSE quantifies the average squared difference between the observed values of the dependent variable and the predicted values generated by the model. Lower MSE values are indicative of a better model fit, as they suggest that the model's predictions are closer to the actual data points.</w:t>
+      </w:r>
+    </w:p>
+    <w:p>
+      <w:pPr>
+        <w:spacing w:after="240" w:before="240" w:lineRule="auto"/>
+        <w:rPr/>
+      </w:pPr>
+      <w:r>
+        <w:rPr>
+          <w:rtl w:val="0"/>
+        </w:rPr>
+        <w:t xml:space="preserve">By utilizing both the OLS and MSE evaluation metrics, we can obtain a more comprehensive understanding of the models' performance and their ability to accurately capture the relationships between temperature, pressure, and waste production. This dual-metric approach allows us to identify the most robust and reliable models for each site, ultimately enhancing our analysis and interpretation of the underlying data.</w:t>
+      </w:r>
+    </w:p>
+    <w:p>
+      <w:pPr>
+        <w:rPr/>
+      </w:pPr>
+      <w:r>
+        <w:rPr>
+          <w:rtl w:val="0"/>
+        </w:rPr>
+      </w:r>
+    </w:p>
+    <w:p>
+      <w:pPr>
+        <w:rPr/>
+      </w:pPr>
+      <w:r>
+        <w:rPr>
+          <w:rtl w:val="0"/>
+        </w:rPr>
+      </w:r>
+    </w:p>
+    <w:p>
+      <w:pPr>
+        <w:rPr/>
+      </w:pPr>
+      <w:r>
+        <w:rPr>
+          <w:rtl w:val="0"/>
+        </w:rPr>
+        <w:t xml:space="preserve">Figure 3-3 shows the result of MSE of temperature vs waste production on 10 sites.</w:t>
+      </w:r>
+    </w:p>
+    <w:p>
+      <w:pPr>
+        <w:rPr/>
+      </w:pPr>
+      <w:r>
+        <w:rPr>
+          <w:rtl w:val="0"/>
+        </w:rPr>
+      </w:r>
+    </w:p>
+    <w:p>
+      <w:pPr>
+        <w:rPr/>
+      </w:pPr>
+      <w:r>
+        <w:rPr>
+          <w:rtl w:val="0"/>
+        </w:rPr>
+        <w:t xml:space="preserve">Indeed, a lower MSE value signifies a better fit for the linear model, and in this case, site #38 and site #72 demonstrates the most optimal fitting performance. However, it is crucial to recognize that the interpretation of MSE is contingent upon the scale of the dependent variable. As such, comparing MSE values across different models or incorporating additional evaluation metrics can offer a more comprehensive assessment of model performance.</w:t>
+      </w:r>
+    </w:p>
+    <w:p>
+      <w:pPr>
+        <w:spacing w:after="240" w:before="240" w:lineRule="auto"/>
+        <w:rPr/>
+      </w:pPr>
+      <w:r>
+        <w:rPr>
+          <w:rtl w:val="0"/>
+        </w:rPr>
+        <w:t xml:space="preserve">In this context, I have employed the Ordinary Least Squares (OLS) regression analysis mentioned earlier as an alternative metric to further evaluate and compare the fitting quality of the models for each site. By utilizing both MSE and OLS, we can gain a more nuanced understanding of the models' accuracy and effectiveness in capturing the underlying relationships between temperature, pressure, and waste production across various locations.</w:t>
+      </w:r>
+    </w:p>
+    <w:p>
+      <w:pPr>
+        <w:rPr/>
+      </w:pPr>
+      <w:r>
+        <w:rPr>
+          <w:rtl w:val="0"/>
+        </w:rPr>
+      </w:r>
+    </w:p>
+    <w:p>
+      <w:pPr>
+        <w:rPr>
+          <w:sz w:val="14"/>
+          <w:szCs w:val="14"/>
+        </w:rPr>
+      </w:pPr>
+      <w:r>
+        <w:rPr/>
+        <w:drawing>
+          <wp:inline distB="114300" distT="114300" distL="114300" distR="114300">
+            <wp:extent cx="5276850" cy="4648200"/>
+            <wp:effectExtent b="0" l="0" r="0" t="0"/>
+            <wp:docPr id="19" name="image14.png"/>
+            <a:graphic>
+              <a:graphicData uri="http://schemas.openxmlformats.org/drawingml/2006/picture">
+                <pic:pic>
+                  <pic:nvPicPr>
+                    <pic:cNvPr id="0" name="image14.png"/>
+                    <pic:cNvPicPr preferRelativeResize="0"/>
+                  </pic:nvPicPr>
+                  <pic:blipFill>
+                    <a:blip r:embed="rId38"/>
+                    <a:srcRect b="0" l="0" r="0" t="0"/>
+                    <a:stretch>
+                      <a:fillRect/>
+                    </a:stretch>
+                  </pic:blipFill>
+                  <pic:spPr>
+                    <a:xfrm>
+                      <a:off x="0" y="0"/>
+                      <a:ext cx="5276850" cy="4648200"/>
+                    </a:xfrm>
+                    <a:prstGeom prst="rect"/>
+                    <a:ln/>
+                  </pic:spPr>
+                </pic:pic>
+              </a:graphicData>
+            </a:graphic>
+          </wp:inline>
+        </w:drawing>
+      </w:r>
+      <w:r>
+        <w:rPr>
+          <w:rtl w:val="0"/>
+        </w:rPr>
+        <w:tab/>
+        <w:tab/>
+        <w:tab/>
+        <w:tab/>
+        <w:tab/>
+      </w:r>
+      <w:r>
+        <w:rPr>
+          <w:sz w:val="14"/>
+          <w:szCs w:val="14"/>
+          <w:rtl w:val="0"/>
+        </w:rPr>
+        <w:tab/>
+        <w:tab/>
+        <w:tab/>
+        <w:t xml:space="preserve">Figure 3-3</w:t>
+      </w:r>
+    </w:p>
+    <w:p>
+      <w:pPr>
+        <w:rPr>
+          <w:sz w:val="14"/>
+          <w:szCs w:val="14"/>
+        </w:rPr>
+      </w:pPr>
+      <w:r>
+        <w:rPr>
+          <w:rtl w:val="0"/>
+        </w:rPr>
+      </w:r>
+    </w:p>
+    <w:p>
+      <w:pPr>
+        <w:rPr/>
+      </w:pPr>
+      <w:r>
+        <w:rPr>
+          <w:rtl w:val="0"/>
+        </w:rPr>
+        <w:t xml:space="preserve">Figure 3-4 presents the Ordinary Least Squares (OLS) regression analysis results for 10 distinct sites. In addition to the sites previously identified as having promising fitting performance based on the Mean Squared Error (MSE) analysis, sites #2, #43, and #48 also exhibit strong potential in terms of model fit. The combination of these findings highlights a subset of locations where the customized multiple linear regression models demonstrate enhanced accuracy and predictive capabilities, ultimately contributing to a more effective understanding of the relationships between temperature, pressure, and waste production.</w:t>
+      </w:r>
+    </w:p>
+    <w:p>
+      <w:pPr>
+        <w:rPr/>
+      </w:pPr>
+      <w:r>
+        <w:rPr>
+          <w:rtl w:val="0"/>
+        </w:rPr>
+      </w:r>
+    </w:p>
+    <w:p>
+      <w:pPr>
+        <w:rPr/>
+      </w:pPr>
+      <w:r>
+        <w:rPr>
+          <w:rtl w:val="0"/>
+        </w:rPr>
+      </w:r>
+    </w:p>
+    <w:p>
+      <w:pPr>
+        <w:rPr>
+          <w:b w:val="1"/>
+        </w:rPr>
+      </w:pPr>
+      <w:r>
+        <w:rPr>
+          <w:b w:val="1"/>
+          <w:rtl w:val="0"/>
+        </w:rPr>
+        <w:t xml:space="preserve">Multi-Linear Regression</w:t>
+      </w:r>
+    </w:p>
+    <w:p>
+      <w:pPr>
+        <w:spacing w:after="240" w:before="240" w:lineRule="auto"/>
+        <w:rPr/>
+      </w:pPr>
+      <w:r>
+        <w:rPr>
+          <w:rtl w:val="0"/>
+        </w:rPr>
+        <w:t xml:space="preserve">Multilinear regression analysis, commonly referred to as multiple linear regression, is a statistical technique that extends simple linear regression to model the relationship between a dependent variable and multiple independent variables. In this method, the dependent variable is assumed to be a linear combination of the independent variables, such as pressure and temperature in this case.</w:t>
+      </w:r>
+    </w:p>
+    <w:p>
+      <w:pPr>
+        <w:spacing w:after="240" w:before="240" w:lineRule="auto"/>
+        <w:rPr/>
+      </w:pPr>
+      <w:r>
+        <w:rPr>
+          <w:rtl w:val="0"/>
+        </w:rPr>
+        <w:t xml:space="preserve">Multiple linear regression aims to create a linear equation that best describes the relationship between the dependent variable and the set of independent variables, allowing for the prediction of the dependent variable based on the values of the independent variables. This approach enables the analysis of more complex relationships and provides a deeper understanding of the factors influencing the dependent variable, leading to more accurate predictions and insights.</w:t>
+      </w:r>
+    </w:p>
+    <w:p>
+      <w:pPr>
+        <w:rPr/>
+      </w:pPr>
+      <w:r>
+        <w:rPr>
+          <w:rtl w:val="0"/>
+        </w:rPr>
+      </w:r>
+    </w:p>
+    <w:p>
+      <w:pPr>
+        <w:rPr/>
+      </w:pPr>
+      <w:r>
+        <w:rPr>
+          <w:rtl w:val="0"/>
+        </w:rPr>
+      </w:r>
+    </w:p>
+    <w:p>
+      <w:pPr>
+        <w:rPr/>
+      </w:pPr>
+      <w:r>
+        <w:rPr>
+          <w:rtl w:val="0"/>
+        </w:rPr>
+        <w:t xml:space="preserve">Figure 3-5 shows the comparison of P-values of single feature, i.e., temperature with multi-linear regression, i.e., pressure and temperature.</w:t>
+      </w:r>
+    </w:p>
+    <w:p>
+      <w:pPr>
+        <w:rPr/>
+      </w:pPr>
+      <w:r>
+        <w:rPr/>
+        <w:drawing>
+          <wp:inline distB="114300" distT="114300" distL="114300" distR="114300">
+            <wp:extent cx="5424488" cy="4687829"/>
+            <wp:effectExtent b="0" l="0" r="0" t="0"/>
+            <wp:docPr id="22" name="image18.png"/>
+            <a:graphic>
+              <a:graphicData uri="http://schemas.openxmlformats.org/drawingml/2006/picture">
+                <pic:pic>
+                  <pic:nvPicPr>
+                    <pic:cNvPr id="0" name="image18.png"/>
+                    <pic:cNvPicPr preferRelativeResize="0"/>
+                  </pic:nvPicPr>
+                  <pic:blipFill>
+                    <a:blip r:embed="rId39"/>
+                    <a:srcRect b="0" l="0" r="0" t="0"/>
+                    <a:stretch>
+                      <a:fillRect/>
+                    </a:stretch>
+                  </pic:blipFill>
+                  <pic:spPr>
+                    <a:xfrm>
+                      <a:off x="0" y="0"/>
+                      <a:ext cx="5424488" cy="4687829"/>
+                    </a:xfrm>
+                    <a:prstGeom prst="rect"/>
+                    <a:ln/>
+                  </pic:spPr>
+                </pic:pic>
+              </a:graphicData>
+            </a:graphic>
+          </wp:inline>
+        </w:drawing>
+      </w:r>
+      <w:r>
+        <w:rPr>
+          <w:rtl w:val="0"/>
+        </w:rPr>
+      </w:r>
+    </w:p>
+    <w:p>
+      <w:pPr>
+        <w:rPr>
+          <w:sz w:val="14"/>
+          <w:szCs w:val="14"/>
+        </w:rPr>
+      </w:pPr>
+      <w:r>
+        <w:rPr>
+          <w:rtl w:val="0"/>
+        </w:rPr>
+        <w:tab/>
+        <w:tab/>
+        <w:tab/>
+        <w:tab/>
+        <w:tab/>
+      </w:r>
+      <w:r>
+        <w:rPr>
+          <w:sz w:val="14"/>
+          <w:szCs w:val="14"/>
+          <w:rtl w:val="0"/>
+        </w:rPr>
+        <w:t xml:space="preserve">Figure 3-4</w:t>
+      </w:r>
+    </w:p>
+    <w:p>
+      <w:pPr>
+        <w:ind w:firstLine="720"/>
+        <w:rPr/>
+      </w:pPr>
+      <w:r>
+        <w:rPr>
+          <w:rtl w:val="0"/>
+        </w:rPr>
+      </w:r>
+    </w:p>
+    <w:p>
+      <w:pPr>
+        <w:rPr>
+          <w:sz w:val="14"/>
+          <w:szCs w:val="14"/>
+        </w:rPr>
+      </w:pPr>
+      <w:r>
+        <w:rPr>
+          <w:rtl w:val="0"/>
+        </w:rPr>
+        <w:tab/>
+        <w:tab/>
+        <w:tab/>
+        <w:tab/>
+        <w:tab/>
+        <w:tab/>
+        <w:t xml:space="preserve">  </w:t>
+      </w:r>
+      <w:r>
+        <w:rPr>
+          <w:rtl w:val="0"/>
+        </w:rPr>
+      </w:r>
+    </w:p>
+    <w:p>
+      <w:pPr>
+        <w:rPr>
+          <w:sz w:val="14"/>
+          <w:szCs w:val="14"/>
+        </w:rPr>
+      </w:pPr>
+      <w:r>
+        <w:rPr>
+          <w:rtl w:val="0"/>
+        </w:rPr>
+      </w:r>
+    </w:p>
+    <w:p>
+      <w:pPr>
+        <w:rPr>
+          <w:sz w:val="14"/>
+          <w:szCs w:val="14"/>
+        </w:rPr>
+      </w:pPr>
+      <w:r>
+        <w:rPr>
+          <w:rtl w:val="0"/>
+        </w:rPr>
+      </w:r>
+    </w:p>
+    <w:p>
+      <w:pPr>
+        <w:rPr>
+          <w:sz w:val="14"/>
+          <w:szCs w:val="14"/>
+        </w:rPr>
+      </w:pPr>
+      <w:r>
+        <w:rPr>
+          <w:rtl w:val="0"/>
+        </w:rPr>
+      </w:r>
+    </w:p>
+    <w:p>
+      <w:pPr>
+        <w:rPr>
+          <w:sz w:val="14"/>
+          <w:szCs w:val="14"/>
+        </w:rPr>
+      </w:pPr>
+      <w:r>
+        <w:rPr>
+          <w:rtl w:val="0"/>
+        </w:rPr>
+      </w:r>
+    </w:p>
+    <w:p>
+      <w:pPr>
+        <w:rPr>
+          <w:sz w:val="14"/>
+          <w:szCs w:val="14"/>
+        </w:rPr>
+      </w:pPr>
+      <w:r>
+        <w:rPr>
+          <w:sz w:val="14"/>
+          <w:szCs w:val="14"/>
+        </w:rPr>
+        <w:drawing>
+          <wp:inline distB="114300" distT="114300" distL="114300" distR="114300">
+            <wp:extent cx="5357813" cy="4575087"/>
+            <wp:effectExtent b="0" l="0" r="0" t="0"/>
+            <wp:docPr id="20" name="image2.png"/>
+            <a:graphic>
+              <a:graphicData uri="http://schemas.openxmlformats.org/drawingml/2006/picture">
+                <pic:pic>
+                  <pic:nvPicPr>
+                    <pic:cNvPr id="0" name="image2.png"/>
+                    <pic:cNvPicPr preferRelativeResize="0"/>
+                  </pic:nvPicPr>
+                  <pic:blipFill>
+                    <a:blip r:embed="rId40"/>
+                    <a:srcRect b="0" l="0" r="0" t="0"/>
+                    <a:stretch>
+                      <a:fillRect/>
+                    </a:stretch>
+                  </pic:blipFill>
+                  <pic:spPr>
+                    <a:xfrm>
+                      <a:off x="0" y="0"/>
+                      <a:ext cx="5357813" cy="4575087"/>
+                    </a:xfrm>
+                    <a:prstGeom prst="rect"/>
+                    <a:ln/>
+                  </pic:spPr>
+                </pic:pic>
+              </a:graphicData>
+            </a:graphic>
+          </wp:inline>
+        </w:drawing>
+      </w:r>
+      <w:r>
+        <w:rPr>
+          <w:rtl w:val="0"/>
+        </w:rPr>
+      </w:r>
+    </w:p>
+    <w:p>
+      <w:pPr>
+        <w:ind w:left="2880" w:firstLine="720"/>
+        <w:rPr>
+          <w:sz w:val="14"/>
+          <w:szCs w:val="14"/>
+        </w:rPr>
+      </w:pPr>
+      <w:r>
+        <w:rPr>
+          <w:sz w:val="14"/>
+          <w:szCs w:val="14"/>
+          <w:rtl w:val="0"/>
+        </w:rPr>
+        <w:t xml:space="preserve">Figure 3-5</w:t>
+      </w:r>
+    </w:p>
+    <w:p>
+      <w:pPr>
+        <w:rPr>
+          <w:sz w:val="14"/>
+          <w:szCs w:val="14"/>
+        </w:rPr>
+      </w:pPr>
+      <w:r>
+        <w:rPr>
+          <w:rtl w:val="0"/>
+        </w:rPr>
+      </w:r>
+    </w:p>
+    <w:p>
+      <w:pPr>
+        <w:rPr>
+          <w:sz w:val="14"/>
+          <w:szCs w:val="14"/>
+        </w:rPr>
+      </w:pPr>
+      <w:r>
+        <w:rPr>
+          <w:sz w:val="14"/>
+          <w:szCs w:val="14"/>
+          <w:rtl w:val="0"/>
+        </w:rPr>
+        <w:tab/>
+        <w:tab/>
+        <w:tab/>
+        <w:tab/>
+        <w:tab/>
+        <w:tab/>
+        <w:t xml:space="preserve">     </w:t>
+      </w:r>
+    </w:p>
+    <w:p>
+      <w:pPr>
+        <w:rPr/>
+      </w:pPr>
+      <w:r>
+        <w:rPr>
+          <w:rtl w:val="0"/>
+        </w:rPr>
+        <w:t xml:space="preserve">Upon examining Figure 3-5, we can confidently deduce that incorporating pressure as an additional independent variable results in a substantially reduced P-value. This decrease in P-value is a strong indicator that the extended linear model, which now includes both pressure and temperature as predictors, has a higher likelihood of effectively accounting for the variability observed in the dependent variable. Consequently, the inclusion of pressure as a new feature enhances the overall explanatory power and robustness of the linear model.</w:t>
+      </w:r>
       <w:r>
         <w:rPr>
           <w:rtl w:val="0"/>
@@ -3581,9 +4571,9 @@
       </w:r>
     </w:p>
     <w:sectPr>
-      <w:headerReference r:id="rId36" w:type="first"/>
-      <w:footerReference r:id="rId37" w:type="default"/>
-      <w:footerReference r:id="rId38" w:type="first"/>
+      <w:headerReference r:id="rId41" w:type="first"/>
+      <w:footerReference r:id="rId42" w:type="default"/>
+      <w:footerReference r:id="rId43" w:type="first"/>
       <w:pgSz w:h="15840" w:w="12240" w:orient="portrait"/>
       <w:pgMar w:bottom="720" w:top="720" w:left="1440" w:right="1440" w:header="720" w:footer="720"/>
       <w:pgNumType w:start="0"/>

</xml_diff>